<commit_message>
Setup OLTP and update word doc
</commit_message>
<xml_diff>
--- a/Project Design for subsystem process Template.docx
+++ b/Project Design for subsystem process Template.docx
@@ -1229,15 +1229,7 @@
               <w:rPr>
                 <w:lang w:val="en-CA"/>
               </w:rPr>
-              <w:t>m</w:t>
-            </w:r>
-            <w:bookmarkStart w:id="0" w:name="_GoBack"/>
-            <w:bookmarkEnd w:id="0"/>
-            <w:r>
-              <w:rPr>
-                <w:lang w:val="en-CA"/>
-              </w:rPr>
-              <w:t>edianame</w:t>
+              <w:t>medianame</w:t>
             </w:r>
             <w:proofErr w:type="spellEnd"/>
             <w:r>
@@ -2050,13 +2042,7 @@
               <w:rPr>
                 <w:lang w:val="en-CA"/>
               </w:rPr>
-              <w:t>Artist</w:t>
-            </w:r>
-            <w:r>
-              <w:rPr>
-                <w:lang w:val="en-CA"/>
-              </w:rPr>
-              <w:t>DDL</w:t>
+              <w:t>ArtistDDL</w:t>
             </w:r>
             <w:proofErr w:type="spellEnd"/>
           </w:p>
@@ -2154,13 +2140,7 @@
               <w:rPr>
                 <w:lang w:val="en-CA"/>
               </w:rPr>
-              <w:t>Artist</w:t>
-            </w:r>
-            <w:r>
-              <w:rPr>
-                <w:lang w:val="en-CA"/>
-              </w:rPr>
-              <w:t>Controller</w:t>
+              <w:t>ArtistController</w:t>
             </w:r>
             <w:proofErr w:type="spellEnd"/>
           </w:p>
@@ -2180,13 +2160,7 @@
               <w:rPr>
                 <w:lang w:val="en-CA"/>
               </w:rPr>
-              <w:t>L</w:t>
-            </w:r>
-            <w:r>
-              <w:rPr>
-                <w:lang w:val="en-CA"/>
-              </w:rPr>
-              <w:t>ist&lt;</w:t>
+              <w:t>List&lt;</w:t>
             </w:r>
             <w:proofErr w:type="spellStart"/>
             <w:r>
@@ -2227,31 +2201,7 @@
               <w:rPr>
                 <w:lang w:val="en-CA"/>
               </w:rPr>
-              <w:t xml:space="preserve">Retrieve a list of </w:t>
-            </w:r>
-            <w:r>
-              <w:rPr>
-                <w:lang w:val="en-CA"/>
-              </w:rPr>
-              <w:t>artist names</w:t>
-            </w:r>
-            <w:r>
-              <w:rPr>
-                <w:lang w:val="en-CA"/>
-              </w:rPr>
-              <w:t xml:space="preserve"> and a</w:t>
-            </w:r>
-            <w:r>
-              <w:rPr>
-                <w:lang w:val="en-CA"/>
-              </w:rPr>
-              <w:t>rtist</w:t>
-            </w:r>
-            <w:r>
-              <w:rPr>
-                <w:lang w:val="en-CA"/>
-              </w:rPr>
-              <w:t xml:space="preserve"> id for DDL</w:t>
+              <w:t>Retrieve a list of artist names and artist id for DDL</w:t>
             </w:r>
           </w:p>
         </w:tc>
@@ -2321,13 +2271,7 @@
               <w:rPr>
                 <w:lang w:val="en-CA"/>
               </w:rPr>
-              <w:t>Artist</w:t>
-            </w:r>
-            <w:r>
-              <w:rPr>
-                <w:lang w:val="en-CA"/>
-              </w:rPr>
-              <w:t>s (R)</w:t>
+              <w:t>Artists (R)</w:t>
             </w:r>
           </w:p>
         </w:tc>
@@ -2359,6 +2303,673 @@
         </w:tc>
       </w:tr>
     </w:tbl>
+    <w:p>
+      <w:pPr>
+        <w:rPr>
+          <w:lang w:val="en-CA" w:eastAsia="en-CA"/>
+        </w:rPr>
+      </w:pPr>
+    </w:p>
+    <w:p>
+      <w:pPr>
+        <w:rPr>
+          <w:lang w:val="en-CA" w:eastAsia="en-CA"/>
+        </w:rPr>
+      </w:pPr>
+    </w:p>
+    <w:p>
+      <w:pPr>
+        <w:rPr>
+          <w:lang w:val="en-CA" w:eastAsia="en-CA"/>
+        </w:rPr>
+      </w:pPr>
+      <w:r>
+        <w:rPr>
+          <w:lang w:val="en-CA" w:eastAsia="en-CA"/>
+        </w:rPr>
+        <w:t>First example of an Online Transaction:</w:t>
+      </w:r>
+      <w:bookmarkStart w:id="0" w:name="_GoBack"/>
+      <w:bookmarkEnd w:id="0"/>
+    </w:p>
+    <w:tbl>
+      <w:tblPr>
+        <w:tblStyle w:val="TableGrid"/>
+        <w:tblW w:w="0" w:type="auto"/>
+        <w:tblLook w:val="04A0" w:firstRow="1" w:lastRow="0" w:firstColumn="1" w:lastColumn="0" w:noHBand="0" w:noVBand="1"/>
+      </w:tblPr>
+      <w:tblGrid>
+        <w:gridCol w:w="2405"/>
+        <w:gridCol w:w="2126"/>
+        <w:gridCol w:w="4819"/>
+      </w:tblGrid>
+      <w:tr>
+        <w:tc>
+          <w:tcPr>
+            <w:tcW w:w="4531" w:type="dxa"/>
+            <w:gridSpan w:val="2"/>
+            <w:shd w:val="clear" w:color="auto" w:fill="DBDBDB" w:themeFill="accent3" w:themeFillTint="66"/>
+          </w:tcPr>
+          <w:p>
+            <w:pPr>
+              <w:rPr>
+                <w:b/>
+                <w:sz w:val="18"/>
+                <w:lang w:val="en-CA"/>
+              </w:rPr>
+            </w:pPr>
+            <w:r>
+              <w:rPr>
+                <w:b/>
+                <w:sz w:val="18"/>
+                <w:lang w:val="en-CA"/>
+              </w:rPr>
+              <w:t>Controls</w:t>
+            </w:r>
+          </w:p>
+        </w:tc>
+        <w:tc>
+          <w:tcPr>
+            <w:tcW w:w="4819" w:type="dxa"/>
+            <w:shd w:val="clear" w:color="auto" w:fill="DBDBDB" w:themeFill="accent3" w:themeFillTint="66"/>
+          </w:tcPr>
+          <w:p>
+            <w:pPr>
+              <w:rPr>
+                <w:b/>
+                <w:sz w:val="18"/>
+                <w:lang w:val="en-CA"/>
+              </w:rPr>
+            </w:pPr>
+            <w:r>
+              <w:rPr>
+                <w:b/>
+                <w:sz w:val="18"/>
+                <w:lang w:val="en-CA"/>
+              </w:rPr>
+              <w:t>Events</w:t>
+            </w:r>
+          </w:p>
+        </w:tc>
+      </w:tr>
+      <w:tr>
+        <w:tc>
+          <w:tcPr>
+            <w:tcW w:w="4531" w:type="dxa"/>
+            <w:gridSpan w:val="2"/>
+          </w:tcPr>
+          <w:p>
+            <w:pPr>
+              <w:rPr>
+                <w:lang w:val="en-CA"/>
+              </w:rPr>
+            </w:pPr>
+            <w:proofErr w:type="spellStart"/>
+            <w:r>
+              <w:rPr>
+                <w:lang w:val="en-CA"/>
+              </w:rPr>
+              <w:t>TrackSelectionList</w:t>
+            </w:r>
+            <w:proofErr w:type="spellEnd"/>
+            <w:r>
+              <w:rPr>
+                <w:lang w:val="en-CA"/>
+              </w:rPr>
+              <w:t xml:space="preserve">, </w:t>
+            </w:r>
+            <w:proofErr w:type="spellStart"/>
+            <w:r>
+              <w:rPr>
+                <w:lang w:val="en-CA"/>
+              </w:rPr>
+              <w:t>PlayList</w:t>
+            </w:r>
+            <w:proofErr w:type="spellEnd"/>
+            <w:r>
+              <w:rPr>
+                <w:lang w:val="en-CA"/>
+              </w:rPr>
+              <w:t xml:space="preserve">, </w:t>
+            </w:r>
+            <w:proofErr w:type="spellStart"/>
+            <w:r>
+              <w:rPr>
+                <w:lang w:val="en-CA"/>
+              </w:rPr>
+              <w:t>PlaylistName</w:t>
+            </w:r>
+            <w:proofErr w:type="spellEnd"/>
+          </w:p>
+        </w:tc>
+        <w:tc>
+          <w:tcPr>
+            <w:tcW w:w="4819" w:type="dxa"/>
+          </w:tcPr>
+          <w:p>
+            <w:pPr>
+              <w:rPr>
+                <w:lang w:val="en-CA"/>
+              </w:rPr>
+            </w:pPr>
+            <w:r>
+              <w:rPr>
+                <w:lang w:val="en-CA"/>
+              </w:rPr>
+              <w:t>Code-behind</w:t>
+            </w:r>
+          </w:p>
+          <w:p>
+            <w:pPr>
+              <w:pStyle w:val="ListParagraph"/>
+              <w:numPr>
+                <w:ilvl w:val="0"/>
+                <w:numId w:val="3"/>
+              </w:numPr>
+              <w:rPr>
+                <w:lang w:val="en-CA"/>
+              </w:rPr>
+            </w:pPr>
+            <w:r>
+              <w:rPr>
+                <w:lang w:val="en-CA"/>
+              </w:rPr>
+              <w:t>Collect track information, playlist name and username</w:t>
+            </w:r>
+          </w:p>
+          <w:p>
+            <w:pPr>
+              <w:pStyle w:val="ListParagraph"/>
+              <w:numPr>
+                <w:ilvl w:val="0"/>
+                <w:numId w:val="3"/>
+              </w:numPr>
+              <w:rPr>
+                <w:lang w:val="en-CA"/>
+              </w:rPr>
+            </w:pPr>
+            <w:r>
+              <w:rPr>
+                <w:lang w:val="en-CA"/>
+              </w:rPr>
+              <w:t>Validate</w:t>
+            </w:r>
+          </w:p>
+          <w:p>
+            <w:pPr>
+              <w:pStyle w:val="ListParagraph"/>
+              <w:numPr>
+                <w:ilvl w:val="0"/>
+                <w:numId w:val="3"/>
+              </w:numPr>
+              <w:rPr>
+                <w:lang w:val="en-CA"/>
+              </w:rPr>
+            </w:pPr>
+            <w:r>
+              <w:rPr>
+                <w:lang w:val="en-CA"/>
+              </w:rPr>
+              <w:t>Send valid data to BLL</w:t>
+            </w:r>
+            <w:r>
+              <w:rPr>
+                <w:lang w:val="en-CA"/>
+              </w:rPr>
+              <w:t xml:space="preserve"> (#1)</w:t>
+            </w:r>
+          </w:p>
+          <w:p>
+            <w:pPr>
+              <w:pStyle w:val="ListParagraph"/>
+              <w:numPr>
+                <w:ilvl w:val="0"/>
+                <w:numId w:val="3"/>
+              </w:numPr>
+              <w:rPr>
+                <w:lang w:val="en-CA"/>
+              </w:rPr>
+            </w:pPr>
+            <w:r>
+              <w:rPr>
+                <w:lang w:val="en-CA"/>
+              </w:rPr>
+              <w:t>Refresh the playlist display</w:t>
+            </w:r>
+            <w:r>
+              <w:rPr>
+                <w:lang w:val="en-CA"/>
+              </w:rPr>
+              <w:t xml:space="preserve"> (#2)</w:t>
+            </w:r>
+          </w:p>
+        </w:tc>
+      </w:tr>
+      <w:tr>
+        <w:tc>
+          <w:tcPr>
+            <w:tcW w:w="9350" w:type="dxa"/>
+            <w:gridSpan w:val="3"/>
+            <w:shd w:val="clear" w:color="auto" w:fill="DBDBDB" w:themeFill="accent3" w:themeFillTint="66"/>
+          </w:tcPr>
+          <w:p>
+            <w:pPr>
+              <w:rPr>
+                <w:lang w:val="en-CA"/>
+              </w:rPr>
+            </w:pPr>
+            <w:r>
+              <w:rPr>
+                <w:b/>
+                <w:sz w:val="18"/>
+                <w:lang w:val="en-CA"/>
+              </w:rPr>
+              <w:t>BL</w:t>
+            </w:r>
+            <w:r>
+              <w:rPr>
+                <w:b/>
+                <w:sz w:val="18"/>
+                <w:lang w:val="en-CA"/>
+              </w:rPr>
+              <w:t>L Class(</w:t>
+            </w:r>
+            <w:proofErr w:type="spellStart"/>
+            <w:r>
+              <w:rPr>
+                <w:b/>
+                <w:sz w:val="18"/>
+                <w:lang w:val="en-CA"/>
+              </w:rPr>
+              <w:t>es</w:t>
+            </w:r>
+            <w:proofErr w:type="spellEnd"/>
+            <w:r>
+              <w:rPr>
+                <w:b/>
+                <w:sz w:val="18"/>
+                <w:lang w:val="en-CA"/>
+              </w:rPr>
+              <w:t>) and Method (s)</w:t>
+            </w:r>
+          </w:p>
+        </w:tc>
+      </w:tr>
+      <w:tr>
+        <w:tc>
+          <w:tcPr>
+            <w:tcW w:w="2405" w:type="dxa"/>
+          </w:tcPr>
+          <w:p>
+            <w:pPr>
+              <w:rPr>
+                <w:lang w:val="en-CA"/>
+              </w:rPr>
+            </w:pPr>
+            <w:proofErr w:type="spellStart"/>
+            <w:r>
+              <w:rPr>
+                <w:lang w:val="en-CA"/>
+              </w:rPr>
+              <w:t>PlaylistTracks</w:t>
+            </w:r>
+            <w:r>
+              <w:rPr>
+                <w:lang w:val="en-CA"/>
+              </w:rPr>
+              <w:t>Controller</w:t>
+            </w:r>
+            <w:proofErr w:type="spellEnd"/>
+          </w:p>
+          <w:p>
+            <w:pPr>
+              <w:rPr>
+                <w:lang w:val="en-CA"/>
+              </w:rPr>
+            </w:pPr>
+          </w:p>
+        </w:tc>
+        <w:tc>
+          <w:tcPr>
+            <w:tcW w:w="6945" w:type="dxa"/>
+            <w:gridSpan w:val="2"/>
+          </w:tcPr>
+          <w:p>
+            <w:pPr>
+              <w:rPr>
+                <w:lang w:val="en-CA"/>
+              </w:rPr>
+            </w:pPr>
+            <w:r>
+              <w:rPr>
+                <w:lang w:val="en-CA"/>
+              </w:rPr>
+              <w:t xml:space="preserve">(#1) </w:t>
+            </w:r>
+            <w:r>
+              <w:rPr>
+                <w:lang w:val="en-CA"/>
+              </w:rPr>
+              <w:t xml:space="preserve">void </w:t>
+            </w:r>
+            <w:proofErr w:type="spellStart"/>
+            <w:r>
+              <w:rPr>
+                <w:lang w:val="en-CA"/>
+              </w:rPr>
+              <w:t>Add_TrackToPlaylist</w:t>
+            </w:r>
+            <w:proofErr w:type="spellEnd"/>
+            <w:r>
+              <w:rPr>
+                <w:lang w:val="en-CA"/>
+              </w:rPr>
+              <w:t>(</w:t>
+            </w:r>
+            <w:r>
+              <w:rPr>
+                <w:lang w:val="en-CA"/>
+              </w:rPr>
+              <w:t xml:space="preserve">string </w:t>
+            </w:r>
+            <w:proofErr w:type="spellStart"/>
+            <w:r>
+              <w:rPr>
+                <w:lang w:val="en-CA"/>
+              </w:rPr>
+              <w:t>playlistname</w:t>
+            </w:r>
+            <w:proofErr w:type="spellEnd"/>
+            <w:r>
+              <w:rPr>
+                <w:lang w:val="en-CA"/>
+              </w:rPr>
+              <w:t xml:space="preserve">, string username, </w:t>
+            </w:r>
+            <w:proofErr w:type="spellStart"/>
+            <w:r>
+              <w:rPr>
+                <w:lang w:val="en-CA"/>
+              </w:rPr>
+              <w:t>int</w:t>
+            </w:r>
+            <w:proofErr w:type="spellEnd"/>
+            <w:r>
+              <w:rPr>
+                <w:lang w:val="en-CA"/>
+              </w:rPr>
+              <w:t xml:space="preserve"> </w:t>
+            </w:r>
+            <w:proofErr w:type="spellStart"/>
+            <w:r>
+              <w:rPr>
+                <w:lang w:val="en-CA"/>
+              </w:rPr>
+              <w:t>trackid</w:t>
+            </w:r>
+            <w:proofErr w:type="spellEnd"/>
+            <w:r>
+              <w:rPr>
+                <w:lang w:val="en-CA"/>
+              </w:rPr>
+              <w:t>)</w:t>
+            </w:r>
+          </w:p>
+          <w:p>
+            <w:pPr>
+              <w:rPr>
+                <w:lang w:val="en-CA"/>
+              </w:rPr>
+            </w:pPr>
+            <w:r>
+              <w:rPr>
+                <w:lang w:val="en-CA"/>
+              </w:rPr>
+              <w:t>(#2)</w:t>
+            </w:r>
+            <w:r>
+              <w:rPr>
+                <w:lang w:val="en-CA"/>
+              </w:rPr>
+              <w:t>TRX(create a playlist if needed, add a track to the playlist)</w:t>
+            </w:r>
+          </w:p>
+          <w:p>
+            <w:pPr>
+              <w:rPr>
+                <w:lang w:val="en-CA"/>
+              </w:rPr>
+            </w:pPr>
+            <w:r>
+              <w:rPr>
+                <w:lang w:val="en-CA"/>
+              </w:rPr>
+              <w:t>List&lt;</w:t>
+            </w:r>
+            <w:r>
+              <w:rPr>
+                <w:lang w:val="en-CA"/>
+              </w:rPr>
+              <w:t xml:space="preserve"> </w:t>
+            </w:r>
+            <w:proofErr w:type="spellStart"/>
+            <w:r>
+              <w:rPr>
+                <w:lang w:val="en-CA"/>
+              </w:rPr>
+              <w:t>UserPlaylistTrack</w:t>
+            </w:r>
+            <w:proofErr w:type="spellEnd"/>
+            <w:r>
+              <w:rPr>
+                <w:lang w:val="en-CA"/>
+              </w:rPr>
+              <w:t xml:space="preserve"> </w:t>
+            </w:r>
+            <w:r>
+              <w:rPr>
+                <w:lang w:val="en-CA"/>
+              </w:rPr>
+              <w:t>&gt;</w:t>
+            </w:r>
+            <w:proofErr w:type="spellStart"/>
+            <w:r>
+              <w:rPr>
+                <w:lang w:val="en-CA"/>
+              </w:rPr>
+              <w:t>PlaylistTracks_GetByPlaylist</w:t>
+            </w:r>
+            <w:proofErr w:type="spellEnd"/>
+            <w:r>
+              <w:rPr>
+                <w:lang w:val="en-CA"/>
+              </w:rPr>
+              <w:t xml:space="preserve">(string </w:t>
+            </w:r>
+            <w:proofErr w:type="spellStart"/>
+            <w:r>
+              <w:rPr>
+                <w:lang w:val="en-CA"/>
+              </w:rPr>
+              <w:t>playlistname</w:t>
+            </w:r>
+            <w:proofErr w:type="spellEnd"/>
+            <w:r>
+              <w:rPr>
+                <w:lang w:val="en-CA"/>
+              </w:rPr>
+              <w:t>, string username)</w:t>
+            </w:r>
+          </w:p>
+          <w:p>
+            <w:pPr>
+              <w:rPr>
+                <w:lang w:val="en-CA"/>
+              </w:rPr>
+            </w:pPr>
+            <w:r>
+              <w:rPr>
+                <w:lang w:val="en-CA"/>
+              </w:rPr>
+              <w:t>Retrieve the playlist for the user via playlist name.</w:t>
+            </w:r>
+          </w:p>
+        </w:tc>
+      </w:tr>
+      <w:tr>
+        <w:tc>
+          <w:tcPr>
+            <w:tcW w:w="4531" w:type="dxa"/>
+            <w:gridSpan w:val="2"/>
+            <w:shd w:val="clear" w:color="auto" w:fill="DBDBDB" w:themeFill="accent3" w:themeFillTint="66"/>
+          </w:tcPr>
+          <w:p>
+            <w:pPr>
+              <w:rPr>
+                <w:b/>
+                <w:sz w:val="18"/>
+                <w:lang w:val="en-CA"/>
+              </w:rPr>
+            </w:pPr>
+            <w:r>
+              <w:rPr>
+                <w:b/>
+                <w:sz w:val="18"/>
+                <w:lang w:val="en-CA"/>
+              </w:rPr>
+              <w:t>SQL Table(s): (C,R,U,D)</w:t>
+            </w:r>
+          </w:p>
+        </w:tc>
+        <w:tc>
+          <w:tcPr>
+            <w:tcW w:w="4819" w:type="dxa"/>
+            <w:shd w:val="clear" w:color="auto" w:fill="DBDBDB" w:themeFill="accent3" w:themeFillTint="66"/>
+          </w:tcPr>
+          <w:p>
+            <w:pPr>
+              <w:rPr>
+                <w:b/>
+                <w:sz w:val="18"/>
+                <w:lang w:val="en-CA"/>
+              </w:rPr>
+            </w:pPr>
+            <w:r>
+              <w:rPr>
+                <w:b/>
+                <w:sz w:val="18"/>
+                <w:lang w:val="en-CA"/>
+              </w:rPr>
+              <w:t>Entities/DTOs/POCOs</w:t>
+            </w:r>
+          </w:p>
+        </w:tc>
+      </w:tr>
+      <w:tr>
+        <w:tc>
+          <w:tcPr>
+            <w:tcW w:w="4531" w:type="dxa"/>
+            <w:gridSpan w:val="2"/>
+          </w:tcPr>
+          <w:p>
+            <w:pPr>
+              <w:rPr>
+                <w:lang w:val="en-CA"/>
+              </w:rPr>
+            </w:pPr>
+            <w:r>
+              <w:rPr>
+                <w:lang w:val="en-CA"/>
+              </w:rPr>
+              <w:t>Playlist</w:t>
+            </w:r>
+            <w:r>
+              <w:rPr>
+                <w:lang w:val="en-CA"/>
+              </w:rPr>
+              <w:t>(</w:t>
+            </w:r>
+            <w:r>
+              <w:rPr>
+                <w:lang w:val="en-CA"/>
+              </w:rPr>
+              <w:t>C opt, R</w:t>
+            </w:r>
+            <w:r>
+              <w:rPr>
+                <w:lang w:val="en-CA"/>
+              </w:rPr>
+              <w:t>)</w:t>
+            </w:r>
+            <w:r>
+              <w:rPr>
+                <w:lang w:val="en-CA"/>
+              </w:rPr>
+              <w:t xml:space="preserve">, </w:t>
+            </w:r>
+            <w:proofErr w:type="spellStart"/>
+            <w:r>
+              <w:rPr>
+                <w:lang w:val="en-CA"/>
+              </w:rPr>
+              <w:t>PlaylistTracks</w:t>
+            </w:r>
+            <w:proofErr w:type="spellEnd"/>
+            <w:r>
+              <w:rPr>
+                <w:lang w:val="en-CA"/>
+              </w:rPr>
+              <w:t>(C, R)</w:t>
+            </w:r>
+          </w:p>
+        </w:tc>
+        <w:tc>
+          <w:tcPr>
+            <w:tcW w:w="4819" w:type="dxa"/>
+          </w:tcPr>
+          <w:p>
+            <w:pPr>
+              <w:rPr>
+                <w:lang w:val="en-CA"/>
+              </w:rPr>
+            </w:pPr>
+            <w:proofErr w:type="spellStart"/>
+            <w:r>
+              <w:rPr>
+                <w:lang w:val="en-CA"/>
+              </w:rPr>
+              <w:t>UserPlaylistTrack</w:t>
+            </w:r>
+            <w:proofErr w:type="spellEnd"/>
+            <w:r>
+              <w:rPr>
+                <w:lang w:val="en-CA"/>
+              </w:rPr>
+              <w:t>(P)</w:t>
+            </w:r>
+          </w:p>
+        </w:tc>
+      </w:tr>
+    </w:tbl>
+    <w:p>
+      <w:pPr>
+        <w:rPr>
+          <w:lang w:val="en-CA" w:eastAsia="en-CA"/>
+        </w:rPr>
+      </w:pPr>
+      <w:r>
+        <w:rPr>
+          <w:lang w:val="en-CA" w:eastAsia="en-CA"/>
+        </w:rPr>
+        <w:t>TRX=Transaction</w:t>
+      </w:r>
+      <w:r>
+        <w:rPr>
+          <w:lang w:val="en-CA" w:eastAsia="en-CA"/>
+        </w:rPr>
+        <w:t>, (C opt) = create optional, R = read</w:t>
+      </w:r>
+    </w:p>
     <w:p>
       <w:pPr>
         <w:rPr>
@@ -2379,9 +2990,9 @@
 <file path=word/numbering.xml><?xml version="1.0" encoding="utf-8"?>
 <w:numbering xmlns:wpc="http://schemas.microsoft.com/office/word/2010/wordprocessingCanvas" xmlns:cx="http://schemas.microsoft.com/office/drawing/2014/chartex" xmlns:cx1="http://schemas.microsoft.com/office/drawing/2015/9/8/chartex" xmlns:mc="http://schemas.openxmlformats.org/markup-compatibility/2006" xmlns:o="urn:schemas-microsoft-com:office:office" xmlns:r="http://schemas.openxmlformats.org/officeDocument/2006/relationships" xmlns:m="http://schemas.openxmlformats.org/officeDocument/2006/math" xmlns:v="urn:schemas-microsoft-com:vml" xmlns:wp14="http://schemas.microsoft.com/office/word/2010/wordprocessingDrawing" xmlns:wp="http://schemas.openxmlformats.org/drawingml/2006/wordprocessingDrawing" xmlns:w10="urn:schemas-microsoft-com:office:word" xmlns:w="http://schemas.openxmlformats.org/wordprocessingml/2006/main" xmlns:w14="http://schemas.microsoft.com/office/word/2010/wordml" xmlns:w15="http://schemas.microsoft.com/office/word/2012/wordml" xmlns:w16se="http://schemas.microsoft.com/office/word/2015/wordml/symex" xmlns:wpg="http://schemas.microsoft.com/office/word/2010/wordprocessingGroup" xmlns:wpi="http://schemas.microsoft.com/office/word/2010/wordprocessingInk" xmlns:wne="http://schemas.microsoft.com/office/word/2006/wordml" xmlns:wps="http://schemas.microsoft.com/office/word/2010/wordprocessingShape" mc:Ignorable="w14 w15 w16se wp14">
   <w:abstractNum w:abstractNumId="0" w15:restartNumberingAfterBreak="0">
-    <w:nsid w:val="03AD3FDF"/>
+    <w:nsid w:val="00E75E3B"/>
     <w:multiLevelType w:val="hybridMultilevel"/>
-    <w:tmpl w:val="22E64E2E"/>
+    <w:tmpl w:val="A9D27CDC"/>
     <w:lvl w:ilvl="0" w:tplc="04090001">
       <w:start w:val="1"/>
       <w:numFmt w:val="bullet"/>
@@ -2492,9 +3103,9 @@
     </w:lvl>
   </w:abstractNum>
   <w:abstractNum w:abstractNumId="1" w15:restartNumberingAfterBreak="0">
-    <w:nsid w:val="63087935"/>
+    <w:nsid w:val="03AD3FDF"/>
     <w:multiLevelType w:val="hybridMultilevel"/>
-    <w:tmpl w:val="8E6E85C0"/>
+    <w:tmpl w:val="22E64E2E"/>
     <w:lvl w:ilvl="0" w:tplc="04090001">
       <w:start w:val="1"/>
       <w:numFmt w:val="bullet"/>
@@ -2604,11 +3215,127 @@
       </w:rPr>
     </w:lvl>
   </w:abstractNum>
+  <w:abstractNum w:abstractNumId="2" w15:restartNumberingAfterBreak="0">
+    <w:nsid w:val="63087935"/>
+    <w:multiLevelType w:val="hybridMultilevel"/>
+    <w:tmpl w:val="8E6E85C0"/>
+    <w:lvl w:ilvl="0" w:tplc="04090001">
+      <w:start w:val="1"/>
+      <w:numFmt w:val="bullet"/>
+      <w:lvlText w:val=""/>
+      <w:lvlJc w:val="left"/>
+      <w:pPr>
+        <w:ind w:left="720" w:hanging="360"/>
+      </w:pPr>
+      <w:rPr>
+        <w:rFonts w:ascii="Symbol" w:hAnsi="Symbol" w:hint="default"/>
+      </w:rPr>
+    </w:lvl>
+    <w:lvl w:ilvl="1" w:tplc="04090003" w:tentative="1">
+      <w:start w:val="1"/>
+      <w:numFmt w:val="bullet"/>
+      <w:lvlText w:val="o"/>
+      <w:lvlJc w:val="left"/>
+      <w:pPr>
+        <w:ind w:left="1440" w:hanging="360"/>
+      </w:pPr>
+      <w:rPr>
+        <w:rFonts w:ascii="Courier New" w:hAnsi="Courier New" w:cs="Courier New" w:hint="default"/>
+      </w:rPr>
+    </w:lvl>
+    <w:lvl w:ilvl="2" w:tplc="04090005" w:tentative="1">
+      <w:start w:val="1"/>
+      <w:numFmt w:val="bullet"/>
+      <w:lvlText w:val=""/>
+      <w:lvlJc w:val="left"/>
+      <w:pPr>
+        <w:ind w:left="2160" w:hanging="360"/>
+      </w:pPr>
+      <w:rPr>
+        <w:rFonts w:ascii="Wingdings" w:hAnsi="Wingdings" w:hint="default"/>
+      </w:rPr>
+    </w:lvl>
+    <w:lvl w:ilvl="3" w:tplc="04090001" w:tentative="1">
+      <w:start w:val="1"/>
+      <w:numFmt w:val="bullet"/>
+      <w:lvlText w:val=""/>
+      <w:lvlJc w:val="left"/>
+      <w:pPr>
+        <w:ind w:left="2880" w:hanging="360"/>
+      </w:pPr>
+      <w:rPr>
+        <w:rFonts w:ascii="Symbol" w:hAnsi="Symbol" w:hint="default"/>
+      </w:rPr>
+    </w:lvl>
+    <w:lvl w:ilvl="4" w:tplc="04090003" w:tentative="1">
+      <w:start w:val="1"/>
+      <w:numFmt w:val="bullet"/>
+      <w:lvlText w:val="o"/>
+      <w:lvlJc w:val="left"/>
+      <w:pPr>
+        <w:ind w:left="3600" w:hanging="360"/>
+      </w:pPr>
+      <w:rPr>
+        <w:rFonts w:ascii="Courier New" w:hAnsi="Courier New" w:cs="Courier New" w:hint="default"/>
+      </w:rPr>
+    </w:lvl>
+    <w:lvl w:ilvl="5" w:tplc="04090005" w:tentative="1">
+      <w:start w:val="1"/>
+      <w:numFmt w:val="bullet"/>
+      <w:lvlText w:val=""/>
+      <w:lvlJc w:val="left"/>
+      <w:pPr>
+        <w:ind w:left="4320" w:hanging="360"/>
+      </w:pPr>
+      <w:rPr>
+        <w:rFonts w:ascii="Wingdings" w:hAnsi="Wingdings" w:hint="default"/>
+      </w:rPr>
+    </w:lvl>
+    <w:lvl w:ilvl="6" w:tplc="04090001" w:tentative="1">
+      <w:start w:val="1"/>
+      <w:numFmt w:val="bullet"/>
+      <w:lvlText w:val=""/>
+      <w:lvlJc w:val="left"/>
+      <w:pPr>
+        <w:ind w:left="5040" w:hanging="360"/>
+      </w:pPr>
+      <w:rPr>
+        <w:rFonts w:ascii="Symbol" w:hAnsi="Symbol" w:hint="default"/>
+      </w:rPr>
+    </w:lvl>
+    <w:lvl w:ilvl="7" w:tplc="04090003" w:tentative="1">
+      <w:start w:val="1"/>
+      <w:numFmt w:val="bullet"/>
+      <w:lvlText w:val="o"/>
+      <w:lvlJc w:val="left"/>
+      <w:pPr>
+        <w:ind w:left="5760" w:hanging="360"/>
+      </w:pPr>
+      <w:rPr>
+        <w:rFonts w:ascii="Courier New" w:hAnsi="Courier New" w:cs="Courier New" w:hint="default"/>
+      </w:rPr>
+    </w:lvl>
+    <w:lvl w:ilvl="8" w:tplc="04090005" w:tentative="1">
+      <w:start w:val="1"/>
+      <w:numFmt w:val="bullet"/>
+      <w:lvlText w:val=""/>
+      <w:lvlJc w:val="left"/>
+      <w:pPr>
+        <w:ind w:left="6480" w:hanging="360"/>
+      </w:pPr>
+      <w:rPr>
+        <w:rFonts w:ascii="Wingdings" w:hAnsi="Wingdings" w:hint="default"/>
+      </w:rPr>
+    </w:lvl>
+  </w:abstractNum>
   <w:num w:numId="1">
-    <w:abstractNumId w:val="0"/>
+    <w:abstractNumId w:val="1"/>
   </w:num>
   <w:num w:numId="2">
-    <w:abstractNumId w:val="1"/>
+    <w:abstractNumId w:val="2"/>
+  </w:num>
+  <w:num w:numId="3">
+    <w:abstractNumId w:val="0"/>
   </w:num>
 </w:numbering>
 </file>

</xml_diff>